<commit_message>
Final commit for the code
</commit_message>
<xml_diff>
--- a/docs/Dossier à rendre.docx
+++ b/docs/Dossier à rendre.docx
@@ -274,8 +274,6 @@
       <w:r>
         <w:t xml:space="preserve"> </w:t>
       </w:r>
-      <w:bookmarkStart w:id="10" w:name="_GoBack"/>
-      <w:bookmarkEnd w:id="10"/>
     </w:p>
     <w:p>
       <w:r>
@@ -395,9 +393,8 @@
           </v:shape>
         </w:pict>
       </w:r>
-      <w:r>
-        <w:br w:type="page"/>
-      </w:r>
+      <w:bookmarkStart w:id="10" w:name="_GoBack"/>
+      <w:bookmarkEnd w:id="10"/>
     </w:p>
     <w:sectPr>
       <w:headerReference w:type="even" r:id="rId8"/>
@@ -434,120 +431,56 @@
 <w:ftr xmlns:wpc="http://schemas.microsoft.com/office/word/2010/wordprocessingCanvas" xmlns:mc="http://schemas.openxmlformats.org/markup-compatibility/2006" xmlns:o="urn:schemas-microsoft-com:office:office" xmlns:r="http://schemas.openxmlformats.org/officeDocument/2006/relationships" xmlns:m="http://schemas.openxmlformats.org/officeDocument/2006/math" xmlns:v="urn:schemas-microsoft-com:vml" xmlns:wp14="http://schemas.microsoft.com/office/word/2010/wordprocessingDrawing" xmlns:wp="http://schemas.openxmlformats.org/drawingml/2006/wordprocessingDrawing" xmlns:w10="urn:schemas-microsoft-com:office:word" xmlns:w="http://schemas.openxmlformats.org/wordprocessingml/2006/main" xmlns:w14="http://schemas.microsoft.com/office/word/2010/wordml" xmlns:w15="http://schemas.microsoft.com/office/word/2012/wordml" xmlns:wpg="http://schemas.microsoft.com/office/word/2010/wordprocessingGroup" xmlns:wpi="http://schemas.microsoft.com/office/word/2010/wordprocessingInk" xmlns:wne="http://schemas.microsoft.com/office/word/2006/wordml" xmlns:wps="http://schemas.microsoft.com/office/word/2010/wordprocessingShape" mc:Ignorable="w14 w15 wp14">
   <w:sdt>
     <w:sdtPr>
-      <w:id w:val="719544308"/>
+      <w:id w:val="108167130"/>
       <w:docPartObj>
         <w:docPartGallery w:val="Page Numbers (Bottom of Page)"/>
         <w:docPartUnique/>
       </w:docPartObj>
     </w:sdtPr>
-    <w:sdtEndPr/>
     <w:sdtContent>
-      <w:sdt>
-        <w:sdtPr>
-          <w:id w:val="123787606"/>
-          <w:docPartObj>
-            <w:docPartGallery w:val="Page Numbers (Top of Page)"/>
-            <w:docPartUnique/>
-          </w:docPartObj>
-        </w:sdtPr>
-        <w:sdtEndPr/>
-        <w:sdtContent>
-          <w:p>
-            <w:pPr>
-              <w:pStyle w:val="Pieddepage"/>
-              <w:jc w:val="right"/>
-            </w:pPr>
-            <w:r>
-              <w:t xml:space="preserve">Page </w:t>
-            </w:r>
-            <w:r>
-              <w:rPr>
-                <w:b/>
-                <w:sz w:val="24"/>
-                <w:szCs w:val="24"/>
-              </w:rPr>
-              <w:fldChar w:fldCharType="begin"/>
-            </w:r>
-            <w:r>
-              <w:rPr>
-                <w:b/>
-              </w:rPr>
-              <w:instrText>PAGE</w:instrText>
-            </w:r>
-            <w:r>
-              <w:rPr>
-                <w:b/>
-                <w:sz w:val="24"/>
-                <w:szCs w:val="24"/>
-              </w:rPr>
-              <w:fldChar w:fldCharType="separate"/>
-            </w:r>
-            <w:r>
-              <w:rPr>
-                <w:b/>
-                <w:noProof/>
-              </w:rPr>
-              <w:t>2</w:t>
-            </w:r>
-            <w:r>
-              <w:rPr>
-                <w:b/>
-                <w:sz w:val="24"/>
-                <w:szCs w:val="24"/>
-              </w:rPr>
-              <w:fldChar w:fldCharType="end"/>
-            </w:r>
-            <w:r>
-              <w:t xml:space="preserve"> sur </w:t>
-            </w:r>
-            <w:r>
-              <w:rPr>
-                <w:b/>
-                <w:sz w:val="24"/>
-                <w:szCs w:val="24"/>
-              </w:rPr>
-              <w:fldChar w:fldCharType="begin"/>
-            </w:r>
-            <w:r>
-              <w:rPr>
-                <w:b/>
-              </w:rPr>
-              <w:instrText>NUMPAGES</w:instrText>
-            </w:r>
-            <w:r>
-              <w:rPr>
-                <w:b/>
-                <w:sz w:val="24"/>
-                <w:szCs w:val="24"/>
-              </w:rPr>
-              <w:fldChar w:fldCharType="separate"/>
-            </w:r>
-            <w:r>
-              <w:rPr>
-                <w:b/>
-                <w:noProof/>
-              </w:rPr>
-              <w:t>2</w:t>
-            </w:r>
-            <w:r>
-              <w:rPr>
-                <w:b/>
-                <w:sz w:val="24"/>
-                <w:szCs w:val="24"/>
-              </w:rPr>
-              <w:fldChar w:fldCharType="end"/>
-            </w:r>
-          </w:p>
-        </w:sdtContent>
-      </w:sdt>
+      <w:p>
+        <w:r>
+          <w:pict>
+            <v:group id="_x0000_s2051" style="position:absolute;margin-left:0;margin-top:0;width:36pt;height:27.4pt;z-index:251659776;mso-position-horizontal:center;mso-position-horizontal-relative:right-margin-area;mso-position-vertical:center;mso-position-vertical-relative:bottom-margin-area" coordorigin="10104,14464" coordsize="720,548" o:gfxdata="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">
+              <v:rect id="Rectangle 20" o:spid="_x0000_s2052" style="position:absolute;left:10190;top:14378;width:548;height:720;rotation:-6319877fd;visibility:visible;mso-wrap-style:square;v-text-anchor:top" o:gfxdata="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" strokecolor="#737373"/>
+              <v:rect id="Rectangle 21" o:spid="_x0000_s2053" style="position:absolute;left:10190;top:14378;width:548;height:720;rotation:-5392142fd;visibility:visible;mso-wrap-style:square;v-text-anchor:top" o:gfxdata="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" strokecolor="#737373"/>
+              <v:rect id="Rectangle 22" o:spid="_x0000_s2054" style="position:absolute;left:10190;top:14378;width:548;height:720;rotation:-90;visibility:visible;mso-wrap-style:square;v-text-anchor:top" o:gfxdata="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" strokecolor="#737373">
+                <v:textbox>
+                  <w:txbxContent>
+                    <w:p>
+                      <w:pPr>
+                        <w:pStyle w:val="Pieddepage"/>
+                        <w:jc w:val="center"/>
+                      </w:pPr>
+                      <w:r>
+                        <w:fldChar w:fldCharType="begin"/>
+                      </w:r>
+                      <w:r>
+                        <w:instrText>PAGE    \* MERGEFORMAT</w:instrText>
+                      </w:r>
+                      <w:r>
+                        <w:fldChar w:fldCharType="separate"/>
+                      </w:r>
+                      <w:r>
+                        <w:rPr>
+                          <w:noProof/>
+                        </w:rPr>
+                        <w:t>1</w:t>
+                      </w:r>
+                      <w:r>
+                        <w:fldChar w:fldCharType="end"/>
+                      </w:r>
+                    </w:p>
+                  </w:txbxContent>
+                </v:textbox>
+              </v:rect>
+              <w10:wrap anchorx="margin" anchory="margin"/>
+            </v:group>
+          </w:pict>
+        </w:r>
+      </w:p>
     </w:sdtContent>
   </w:sdt>
-  <w:p>
-    <w:pPr>
-      <w:pStyle w:val="Pieddepage"/>
-    </w:pPr>
-  </w:p>
-  <w:p/>
 </w:ftr>
 </file>
 
@@ -2045,6 +1978,7 @@
   <w:style w:type="character" w:default="1" w:styleId="Policepardfaut">
     <w:name w:val="Default Paragraph Font"/>
     <w:uiPriority w:val="1"/>
+    <w:semiHidden/>
     <w:unhideWhenUsed/>
   </w:style>
   <w:style w:type="table" w:default="1" w:styleId="TableauNormal">
@@ -2653,7 +2587,7 @@
 </file>
 
 <file path=customXml/itemProps1.xml><?xml version="1.0" encoding="utf-8"?>
-<ds:datastoreItem xmlns:ds="http://schemas.openxmlformats.org/officeDocument/2006/customXml" ds:itemID="{3E98B379-5E92-4D5B-9860-BF8AE64C2E03}">
+<ds:datastoreItem xmlns:ds="http://schemas.openxmlformats.org/officeDocument/2006/customXml" ds:itemID="{92F117E7-DB02-4E05-938E-815969662073}">
   <ds:schemaRefs>
     <ds:schemaRef ds:uri="http://schemas.openxmlformats.org/officeDocument/2006/bibliography"/>
   </ds:schemaRefs>

</xml_diff>